<commit_message>
Adiciona documento final da prova com nome e RM na branch develop
</commit_message>
<xml_diff>
--- a/Murilo Manhas Halada 97906.docx
+++ b/Murilo Manhas Halada 97906.docx
@@ -4,34 +4,21 @@
   <w:body>
     <w:p>
       <w:r>
-        <w:t xml:space="preserve">Murilo Manhas </w:t>
-      </w:r>
-      <w:proofErr w:type="spellStart"/>
-      <w:r>
-        <w:t>Halada</w:t>
-      </w:r>
-      <w:proofErr w:type="spellEnd"/>
-      <w:r>
-        <w:t xml:space="preserve"> 97906</w:t>
+        <w:t>Murilo Manhas Halada 97906</w:t>
       </w:r>
     </w:p>
     <w:p>
       <w:r>
-        <w:t xml:space="preserve">Guilherme </w:t>
-      </w:r>
-      <w:proofErr w:type="spellStart"/>
-      <w:r>
-        <w:t>tagawa</w:t>
-      </w:r>
-      <w:proofErr w:type="spellEnd"/>
-      <w:r>
-        <w:t xml:space="preserve"> 98306</w:t>
+        <w:t>Guilherme tagawa 98306</w:t>
       </w:r>
     </w:p>
     <w:p/>
     <w:p/>
     <w:p>
       <w:r>
+        <w:rPr>
+          <w:noProof/>
+        </w:rPr>
         <w:drawing>
           <wp:inline distT="0" distB="0" distL="0" distR="0" wp14:anchorId="6D018D78" wp14:editId="29EF2DF8">
             <wp:extent cx="5731510" cy="4093210"/>
@@ -73,6 +60,9 @@
     <w:p/>
     <w:p>
       <w:r>
+        <w:rPr>
+          <w:noProof/>
+        </w:rPr>
         <w:drawing>
           <wp:inline distT="0" distB="0" distL="0" distR="0" wp14:anchorId="7BFF36F9" wp14:editId="2CCEEC13">
             <wp:extent cx="5731510" cy="1596390"/>
@@ -113,6 +103,9 @@
     <w:p/>
     <w:p>
       <w:r>
+        <w:rPr>
+          <w:noProof/>
+        </w:rPr>
         <w:lastRenderedPageBreak/>
         <w:drawing>
           <wp:inline distT="0" distB="0" distL="0" distR="0" wp14:anchorId="6512BB30" wp14:editId="3AAAE818">
@@ -139,6 +132,46 @@
                     <a:xfrm>
                       <a:off x="0" y="0"/>
                       <a:ext cx="5731510" cy="1741805"/>
+                    </a:xfrm>
+                    <a:prstGeom prst="rect">
+                      <a:avLst/>
+                    </a:prstGeom>
+                  </pic:spPr>
+                </pic:pic>
+              </a:graphicData>
+            </a:graphic>
+          </wp:inline>
+        </w:drawing>
+      </w:r>
+    </w:p>
+    <w:p/>
+    <w:p>
+      <w:r>
+        <w:drawing>
+          <wp:inline distT="0" distB="0" distL="0" distR="0" wp14:anchorId="26E0909D" wp14:editId="1018AB1C">
+            <wp:extent cx="4791744" cy="5458587"/>
+            <wp:effectExtent l="0" t="0" r="8890" b="8890"/>
+            <wp:docPr id="5" name="Picture 5"/>
+            <wp:cNvGraphicFramePr>
+              <a:graphicFrameLocks xmlns:a="http://schemas.openxmlformats.org/drawingml/2006/main" noChangeAspect="1"/>
+            </wp:cNvGraphicFramePr>
+            <a:graphic xmlns:a="http://schemas.openxmlformats.org/drawingml/2006/main">
+              <a:graphicData uri="http://schemas.openxmlformats.org/drawingml/2006/picture">
+                <pic:pic xmlns:pic="http://schemas.openxmlformats.org/drawingml/2006/picture">
+                  <pic:nvPicPr>
+                    <pic:cNvPr id="1" name=""/>
+                    <pic:cNvPicPr/>
+                  </pic:nvPicPr>
+                  <pic:blipFill>
+                    <a:blip r:embed="rId7"/>
+                    <a:stretch>
+                      <a:fillRect/>
+                    </a:stretch>
+                  </pic:blipFill>
+                  <pic:spPr>
+                    <a:xfrm>
+                      <a:off x="0" y="0"/>
+                      <a:ext cx="4791744" cy="5458587"/>
                     </a:xfrm>
                     <a:prstGeom prst="rect">
                       <a:avLst/>

</xml_diff>

<commit_message>
Adiciona versão final da prova com nome e RM
</commit_message>
<xml_diff>
--- a/Murilo Manhas Halada 97906.docx
+++ b/Murilo Manhas Halada 97906.docx
@@ -147,6 +147,9 @@
     <w:p/>
     <w:p>
       <w:r>
+        <w:rPr>
+          <w:noProof/>
+        </w:rPr>
         <w:drawing>
           <wp:inline distT="0" distB="0" distL="0" distR="0" wp14:anchorId="26E0909D" wp14:editId="1018AB1C">
             <wp:extent cx="4791744" cy="5458587"/>
@@ -172,6 +175,47 @@
                     <a:xfrm>
                       <a:off x="0" y="0"/>
                       <a:ext cx="4791744" cy="5458587"/>
+                    </a:xfrm>
+                    <a:prstGeom prst="rect">
+                      <a:avLst/>
+                    </a:prstGeom>
+                  </pic:spPr>
+                </pic:pic>
+              </a:graphicData>
+            </a:graphic>
+          </wp:inline>
+        </w:drawing>
+      </w:r>
+    </w:p>
+    <w:p/>
+    <w:p>
+      <w:r>
+        <w:lastRenderedPageBreak/>
+        <w:drawing>
+          <wp:inline distT="0" distB="0" distL="0" distR="0" wp14:anchorId="758516D7" wp14:editId="6DC496F1">
+            <wp:extent cx="5731510" cy="1991995"/>
+            <wp:effectExtent l="0" t="0" r="2540" b="8255"/>
+            <wp:docPr id="4" name="Picture 4"/>
+            <wp:cNvGraphicFramePr>
+              <a:graphicFrameLocks xmlns:a="http://schemas.openxmlformats.org/drawingml/2006/main" noChangeAspect="1"/>
+            </wp:cNvGraphicFramePr>
+            <a:graphic xmlns:a="http://schemas.openxmlformats.org/drawingml/2006/main">
+              <a:graphicData uri="http://schemas.openxmlformats.org/drawingml/2006/picture">
+                <pic:pic xmlns:pic="http://schemas.openxmlformats.org/drawingml/2006/picture">
+                  <pic:nvPicPr>
+                    <pic:cNvPr id="1" name=""/>
+                    <pic:cNvPicPr/>
+                  </pic:nvPicPr>
+                  <pic:blipFill>
+                    <a:blip r:embed="rId8"/>
+                    <a:stretch>
+                      <a:fillRect/>
+                    </a:stretch>
+                  </pic:blipFill>
+                  <pic:spPr>
+                    <a:xfrm>
+                      <a:off x="0" y="0"/>
+                      <a:ext cx="5731510" cy="1991995"/>
                     </a:xfrm>
                     <a:prstGeom prst="rect">
                       <a:avLst/>

</xml_diff>

<commit_message>
Finaliza alterações pendentes para concluir a feature
</commit_message>
<xml_diff>
--- a/Murilo Manhas Halada 97906.docx
+++ b/Murilo Manhas Halada 97906.docx
@@ -4,12 +4,28 @@
   <w:body>
     <w:p>
       <w:r>
-        <w:t>Murilo Manhas Halada 97906</w:t>
+        <w:t xml:space="preserve">Murilo Manhas </w:t>
+      </w:r>
+      <w:proofErr w:type="spellStart"/>
+      <w:r>
+        <w:t>Halada</w:t>
+      </w:r>
+      <w:proofErr w:type="spellEnd"/>
+      <w:r>
+        <w:t xml:space="preserve"> 97906</w:t>
       </w:r>
     </w:p>
     <w:p>
       <w:r>
-        <w:t>Guilherme tagawa 98306</w:t>
+        <w:t xml:space="preserve">Guilherme </w:t>
+      </w:r>
+      <w:proofErr w:type="spellStart"/>
+      <w:r>
+        <w:t>tagawa</w:t>
+      </w:r>
+      <w:proofErr w:type="spellEnd"/>
+      <w:r>
+        <w:t xml:space="preserve"> 98306</w:t>
       </w:r>
     </w:p>
     <w:p/>
@@ -192,10 +208,10 @@
       <w:r>
         <w:lastRenderedPageBreak/>
         <w:drawing>
-          <wp:inline distT="0" distB="0" distL="0" distR="0" wp14:anchorId="758516D7" wp14:editId="6DC496F1">
-            <wp:extent cx="5731510" cy="1991995"/>
+          <wp:inline distT="0" distB="0" distL="0" distR="0" wp14:anchorId="2E98C3E0" wp14:editId="5DCE4E02">
+            <wp:extent cx="5731510" cy="2220595"/>
             <wp:effectExtent l="0" t="0" r="2540" b="8255"/>
-            <wp:docPr id="4" name="Picture 4"/>
+            <wp:docPr id="6" name="Picture 6"/>
             <wp:cNvGraphicFramePr>
               <a:graphicFrameLocks xmlns:a="http://schemas.openxmlformats.org/drawingml/2006/main" noChangeAspect="1"/>
             </wp:cNvGraphicFramePr>
@@ -215,7 +231,7 @@
                   <pic:spPr>
                     <a:xfrm>
                       <a:off x="0" y="0"/>
-                      <a:ext cx="5731510" cy="1991995"/>
+                      <a:ext cx="5731510" cy="2220595"/>
                     </a:xfrm>
                     <a:prstGeom prst="rect">
                       <a:avLst/>

</xml_diff>

<commit_message>
Adiciona documento final da prova com prints do Git Flow
</commit_message>
<xml_diff>
--- a/Murilo Manhas Halada 97906.docx
+++ b/Murilo Manhas Halada 97906.docx
@@ -4,28 +4,12 @@
   <w:body>
     <w:p>
       <w:r>
-        <w:t xml:space="preserve">Murilo Manhas </w:t>
-      </w:r>
-      <w:proofErr w:type="spellStart"/>
-      <w:r>
-        <w:t>Halada</w:t>
-      </w:r>
-      <w:proofErr w:type="spellEnd"/>
-      <w:r>
-        <w:t xml:space="preserve"> 97906</w:t>
+        <w:t>Murilo Manhas Halada 97906</w:t>
       </w:r>
     </w:p>
     <w:p>
       <w:r>
-        <w:t xml:space="preserve">Guilherme </w:t>
-      </w:r>
-      <w:proofErr w:type="spellStart"/>
-      <w:r>
-        <w:t>tagawa</w:t>
-      </w:r>
-      <w:proofErr w:type="spellEnd"/>
-      <w:r>
-        <w:t xml:space="preserve"> 98306</w:t>
+        <w:t>Guilherme tagawa 98306</w:t>
       </w:r>
     </w:p>
     <w:p/>
@@ -206,6 +190,9 @@
     <w:p/>
     <w:p>
       <w:r>
+        <w:rPr>
+          <w:noProof/>
+        </w:rPr>
         <w:lastRenderedPageBreak/>
         <w:drawing>
           <wp:inline distT="0" distB="0" distL="0" distR="0" wp14:anchorId="2E98C3E0" wp14:editId="5DCE4E02">
@@ -232,6 +219,47 @@
                     <a:xfrm>
                       <a:off x="0" y="0"/>
                       <a:ext cx="5731510" cy="2220595"/>
+                    </a:xfrm>
+                    <a:prstGeom prst="rect">
+                      <a:avLst/>
+                    </a:prstGeom>
+                  </pic:spPr>
+                </pic:pic>
+              </a:graphicData>
+            </a:graphic>
+          </wp:inline>
+        </w:drawing>
+      </w:r>
+    </w:p>
+    <w:p/>
+    <w:p/>
+    <w:p>
+      <w:r>
+        <w:drawing>
+          <wp:inline distT="0" distB="0" distL="0" distR="0" wp14:anchorId="3B7E47D7" wp14:editId="3954190C">
+            <wp:extent cx="5731510" cy="3982085"/>
+            <wp:effectExtent l="0" t="0" r="2540" b="0"/>
+            <wp:docPr id="4" name="Picture 4"/>
+            <wp:cNvGraphicFramePr>
+              <a:graphicFrameLocks xmlns:a="http://schemas.openxmlformats.org/drawingml/2006/main" noChangeAspect="1"/>
+            </wp:cNvGraphicFramePr>
+            <a:graphic xmlns:a="http://schemas.openxmlformats.org/drawingml/2006/main">
+              <a:graphicData uri="http://schemas.openxmlformats.org/drawingml/2006/picture">
+                <pic:pic xmlns:pic="http://schemas.openxmlformats.org/drawingml/2006/picture">
+                  <pic:nvPicPr>
+                    <pic:cNvPr id="1" name=""/>
+                    <pic:cNvPicPr/>
+                  </pic:nvPicPr>
+                  <pic:blipFill>
+                    <a:blip r:embed="rId9"/>
+                    <a:stretch>
+                      <a:fillRect/>
+                    </a:stretch>
+                  </pic:blipFill>
+                  <pic:spPr>
+                    <a:xfrm>
+                      <a:off x="0" y="0"/>
+                      <a:ext cx="5731510" cy="3982085"/>
                     </a:xfrm>
                     <a:prstGeom prst="rect">
                       <a:avLst/>

</xml_diff>